<commit_message>
Added to meeting minutes and final report do
</commit_message>
<xml_diff>
--- a/Final Report.docx
+++ b/Final Report.docx
@@ -228,6 +228,103 @@
         <w:t>Project Design</w:t>
       </w:r>
     </w:p>
+    <w:p>
+      <w:r>
+        <w:t>Description</w:t>
+      </w:r>
+    </w:p>
+    <w:p>
+      <w:r>
+        <w:t>Factors and Levels</w:t>
+      </w:r>
+    </w:p>
+    <w:p>
+      <w:r>
+        <w:t>Concerns (measurable but not controllable)</w:t>
+      </w:r>
+    </w:p>
+    <w:p>
+      <w:pPr>
+        <w:pStyle w:val="ListParagraph"/>
+        <w:numPr>
+          <w:ilvl w:val="0"/>
+          <w:numId w:val="3"/>
+        </w:numPr>
+      </w:pPr>
+      <w:r>
+        <w:t>Shape of the pig</w:t>
+      </w:r>
+    </w:p>
+    <w:p>
+      <w:pPr>
+        <w:pStyle w:val="ListParagraph"/>
+        <w:numPr>
+          <w:ilvl w:val="1"/>
+          <w:numId w:val="3"/>
+        </w:numPr>
+      </w:pPr>
+      <w:r>
+        <w:t>Drag force based on surface area of the pig</w:t>
+      </w:r>
+    </w:p>
+    <w:p>
+      <w:pPr>
+        <w:pStyle w:val="ListParagraph"/>
+        <w:numPr>
+          <w:ilvl w:val="0"/>
+          <w:numId w:val="3"/>
+        </w:numPr>
+      </w:pPr>
+      <w:bookmarkStart w:id="0" w:name="_GoBack"/>
+      <w:bookmarkEnd w:id="0"/>
+    </w:p>
+    <w:p>
+      <w:r>
+        <w:t>Concerns (not measurable and not controllable)</w:t>
+      </w:r>
+    </w:p>
+    <w:p>
+      <w:pPr>
+        <w:pStyle w:val="ListParagraph"/>
+        <w:numPr>
+          <w:ilvl w:val="0"/>
+          <w:numId w:val="2"/>
+        </w:numPr>
+      </w:pPr>
+      <w:r>
+        <w:t>The pig moving around in the cup</w:t>
+      </w:r>
+    </w:p>
+    <w:p>
+      <w:pPr>
+        <w:pStyle w:val="ListParagraph"/>
+        <w:numPr>
+          <w:ilvl w:val="1"/>
+          <w:numId w:val="2"/>
+        </w:numPr>
+      </w:pPr>
+      <w:r>
+        <w:t>Also, the way the pig is sitting in the cup initially</w:t>
+      </w:r>
+    </w:p>
+    <w:p>
+      <w:pPr>
+        <w:pStyle w:val="ListParagraph"/>
+        <w:numPr>
+          <w:ilvl w:val="0"/>
+          <w:numId w:val="2"/>
+        </w:numPr>
+      </w:pPr>
+      <w:r>
+        <w:t xml:space="preserve"> E</w:t>
+      </w:r>
+      <w:r>
+        <w:t>xperimental Design</w:t>
+      </w:r>
+      <w:r>
+        <w:t xml:space="preserve"> and Procedure</w:t>
+      </w:r>
+    </w:p>
     <w:p/>
     <w:p/>
     <w:p>
@@ -235,10 +332,7 @@
         <w:pStyle w:val="Heading1"/>
       </w:pPr>
       <w:r>
-        <w:t>Experimental Design</w:t>
-      </w:r>
-      <w:r>
-        <w:t xml:space="preserve"> and Procedure</w:t>
+        <w:t>Analysis</w:t>
       </w:r>
     </w:p>
     <w:p/>
@@ -248,7 +342,7 @@
         <w:pStyle w:val="Heading1"/>
       </w:pPr>
       <w:r>
-        <w:t>Analysis</w:t>
+        <w:t>Conclusion</w:t>
       </w:r>
     </w:p>
     <w:p/>
@@ -258,7 +352,7 @@
         <w:pStyle w:val="Heading1"/>
       </w:pPr>
       <w:r>
-        <w:t>Conclusion</w:t>
+        <w:t>Challenges</w:t>
       </w:r>
     </w:p>
     <w:p/>
@@ -268,20 +362,9 @@
         <w:pStyle w:val="Heading1"/>
       </w:pPr>
       <w:r>
-        <w:t>Challenges</w:t>
-      </w:r>
-    </w:p>
-    <w:p/>
-    <w:p/>
-    <w:p>
-      <w:pPr>
-        <w:pStyle w:val="Heading1"/>
-      </w:pPr>
-      <w:r>
+        <w:lastRenderedPageBreak/>
         <w:t>Things to do differently next time</w:t>
       </w:r>
-      <w:bookmarkStart w:id="0" w:name="_GoBack"/>
-      <w:bookmarkEnd w:id="0"/>
     </w:p>
     <w:p/>
     <w:p/>
@@ -306,6 +389,356 @@
     </w:sectPr>
   </w:body>
 </w:document>
+</file>
+
+<file path=word/numbering.xml><?xml version="1.0" encoding="utf-8"?>
+<w:numbering xmlns:wpc="http://schemas.microsoft.com/office/word/2010/wordprocessingCanvas" xmlns:cx="http://schemas.microsoft.com/office/drawing/2014/chartex" xmlns:cx1="http://schemas.microsoft.com/office/drawing/2015/9/8/chartex" xmlns:cx2="http://schemas.microsoft.com/office/drawing/2015/10/21/chartex" xmlns:cx3="http://schemas.microsoft.com/office/drawing/2016/5/9/chartex" xmlns:cx4="http://schemas.microsoft.com/office/drawing/2016/5/10/chartex" xmlns:cx5="http://schemas.microsoft.com/office/drawing/2016/5/11/chartex" xmlns:cx6="http://schemas.microsoft.com/office/drawing/2016/5/12/chartex" xmlns:cx7="http://schemas.microsoft.com/office/drawing/2016/5/13/chartex" xmlns:cx8="http://schemas.microsoft.com/office/drawing/2016/5/14/chartex" xmlns:mc="http://schemas.openxmlformats.org/markup-compatibility/2006" xmlns:aink="http://schemas.microsoft.com/office/drawing/2016/ink" xmlns:am3d="http://schemas.microsoft.com/office/drawing/2017/model3d" xmlns:o="urn:schemas-microsoft-com:office:office" xmlns:r="http://schemas.openxmlformats.org/officeDocument/2006/relationships" xmlns:m="http://schemas.openxmlformats.org/officeDocument/2006/math" xmlns:v="urn:schemas-microsoft-com:vml" xmlns:wp14="http://schemas.microsoft.com/office/word/2010/wordprocessingDrawing" xmlns:wp="http://schemas.openxmlformats.org/drawingml/2006/wordprocessingDrawing" xmlns:w10="urn:schemas-microsoft-com:office:word" xmlns:w="http://schemas.openxmlformats.org/wordprocessingml/2006/main" xmlns:w14="http://schemas.microsoft.com/office/word/2010/wordml" xmlns:w15="http://schemas.microsoft.com/office/word/2012/wordml" xmlns:w16cid="http://schemas.microsoft.com/office/word/2016/wordml/cid" xmlns:w16se="http://schemas.microsoft.com/office/word/2015/wordml/symex" xmlns:wpg="http://schemas.microsoft.com/office/word/2010/wordprocessingGroup" xmlns:wpi="http://schemas.microsoft.com/office/word/2010/wordprocessingInk" xmlns:wne="http://schemas.microsoft.com/office/word/2006/wordml" xmlns:wps="http://schemas.microsoft.com/office/word/2010/wordprocessingShape" mc:Ignorable="w14 w15 w16se w16cid wp14">
+  <w:abstractNum w:abstractNumId="0" w15:restartNumberingAfterBreak="0">
+    <w:nsid w:val="06627F7B"/>
+    <w:multiLevelType w:val="hybridMultilevel"/>
+    <w:tmpl w:val="3972405A"/>
+    <w:lvl w:ilvl="0" w:tplc="9DDEF1E4">
+      <w:numFmt w:val="bullet"/>
+      <w:lvlText w:val=""/>
+      <w:lvlJc w:val="left"/>
+      <w:pPr>
+        <w:ind w:left="720" w:hanging="360"/>
+      </w:pPr>
+      <w:rPr>
+        <w:rFonts w:ascii="Symbol" w:eastAsiaTheme="minorEastAsia" w:hAnsi="Symbol" w:cstheme="minorBidi" w:hint="default"/>
+      </w:rPr>
+    </w:lvl>
+    <w:lvl w:ilvl="1" w:tplc="04090003">
+      <w:start w:val="1"/>
+      <w:numFmt w:val="bullet"/>
+      <w:lvlText w:val="o"/>
+      <w:lvlJc w:val="left"/>
+      <w:pPr>
+        <w:ind w:left="1440" w:hanging="360"/>
+      </w:pPr>
+      <w:rPr>
+        <w:rFonts w:ascii="Courier New" w:hAnsi="Courier New" w:cs="Courier New" w:hint="default"/>
+      </w:rPr>
+    </w:lvl>
+    <w:lvl w:ilvl="2" w:tplc="04090005" w:tentative="1">
+      <w:start w:val="1"/>
+      <w:numFmt w:val="bullet"/>
+      <w:lvlText w:val=""/>
+      <w:lvlJc w:val="left"/>
+      <w:pPr>
+        <w:ind w:left="2160" w:hanging="360"/>
+      </w:pPr>
+      <w:rPr>
+        <w:rFonts w:ascii="Wingdings" w:hAnsi="Wingdings" w:hint="default"/>
+      </w:rPr>
+    </w:lvl>
+    <w:lvl w:ilvl="3" w:tplc="04090001" w:tentative="1">
+      <w:start w:val="1"/>
+      <w:numFmt w:val="bullet"/>
+      <w:lvlText w:val=""/>
+      <w:lvlJc w:val="left"/>
+      <w:pPr>
+        <w:ind w:left="2880" w:hanging="360"/>
+      </w:pPr>
+      <w:rPr>
+        <w:rFonts w:ascii="Symbol" w:hAnsi="Symbol" w:hint="default"/>
+      </w:rPr>
+    </w:lvl>
+    <w:lvl w:ilvl="4" w:tplc="04090003" w:tentative="1">
+      <w:start w:val="1"/>
+      <w:numFmt w:val="bullet"/>
+      <w:lvlText w:val="o"/>
+      <w:lvlJc w:val="left"/>
+      <w:pPr>
+        <w:ind w:left="3600" w:hanging="360"/>
+      </w:pPr>
+      <w:rPr>
+        <w:rFonts w:ascii="Courier New" w:hAnsi="Courier New" w:cs="Courier New" w:hint="default"/>
+      </w:rPr>
+    </w:lvl>
+    <w:lvl w:ilvl="5" w:tplc="04090005" w:tentative="1">
+      <w:start w:val="1"/>
+      <w:numFmt w:val="bullet"/>
+      <w:lvlText w:val=""/>
+      <w:lvlJc w:val="left"/>
+      <w:pPr>
+        <w:ind w:left="4320" w:hanging="360"/>
+      </w:pPr>
+      <w:rPr>
+        <w:rFonts w:ascii="Wingdings" w:hAnsi="Wingdings" w:hint="default"/>
+      </w:rPr>
+    </w:lvl>
+    <w:lvl w:ilvl="6" w:tplc="04090001" w:tentative="1">
+      <w:start w:val="1"/>
+      <w:numFmt w:val="bullet"/>
+      <w:lvlText w:val=""/>
+      <w:lvlJc w:val="left"/>
+      <w:pPr>
+        <w:ind w:left="5040" w:hanging="360"/>
+      </w:pPr>
+      <w:rPr>
+        <w:rFonts w:ascii="Symbol" w:hAnsi="Symbol" w:hint="default"/>
+      </w:rPr>
+    </w:lvl>
+    <w:lvl w:ilvl="7" w:tplc="04090003" w:tentative="1">
+      <w:start w:val="1"/>
+      <w:numFmt w:val="bullet"/>
+      <w:lvlText w:val="o"/>
+      <w:lvlJc w:val="left"/>
+      <w:pPr>
+        <w:ind w:left="5760" w:hanging="360"/>
+      </w:pPr>
+      <w:rPr>
+        <w:rFonts w:ascii="Courier New" w:hAnsi="Courier New" w:cs="Courier New" w:hint="default"/>
+      </w:rPr>
+    </w:lvl>
+    <w:lvl w:ilvl="8" w:tplc="04090005" w:tentative="1">
+      <w:start w:val="1"/>
+      <w:numFmt w:val="bullet"/>
+      <w:lvlText w:val=""/>
+      <w:lvlJc w:val="left"/>
+      <w:pPr>
+        <w:ind w:left="6480" w:hanging="360"/>
+      </w:pPr>
+      <w:rPr>
+        <w:rFonts w:ascii="Wingdings" w:hAnsi="Wingdings" w:hint="default"/>
+      </w:rPr>
+    </w:lvl>
+  </w:abstractNum>
+  <w:abstractNum w:abstractNumId="1" w15:restartNumberingAfterBreak="0">
+    <w:nsid w:val="439311FD"/>
+    <w:multiLevelType w:val="hybridMultilevel"/>
+    <w:tmpl w:val="D7FA473A"/>
+    <w:lvl w:ilvl="0" w:tplc="21169A24">
+      <w:numFmt w:val="bullet"/>
+      <w:lvlText w:val=""/>
+      <w:lvlJc w:val="left"/>
+      <w:pPr>
+        <w:ind w:left="720" w:hanging="360"/>
+      </w:pPr>
+      <w:rPr>
+        <w:rFonts w:ascii="Symbol" w:eastAsiaTheme="minorEastAsia" w:hAnsi="Symbol" w:cstheme="minorBidi" w:hint="default"/>
+      </w:rPr>
+    </w:lvl>
+    <w:lvl w:ilvl="1" w:tplc="04090003" w:tentative="1">
+      <w:start w:val="1"/>
+      <w:numFmt w:val="bullet"/>
+      <w:lvlText w:val="o"/>
+      <w:lvlJc w:val="left"/>
+      <w:pPr>
+        <w:ind w:left="1440" w:hanging="360"/>
+      </w:pPr>
+      <w:rPr>
+        <w:rFonts w:ascii="Courier New" w:hAnsi="Courier New" w:cs="Courier New" w:hint="default"/>
+      </w:rPr>
+    </w:lvl>
+    <w:lvl w:ilvl="2" w:tplc="04090005" w:tentative="1">
+      <w:start w:val="1"/>
+      <w:numFmt w:val="bullet"/>
+      <w:lvlText w:val=""/>
+      <w:lvlJc w:val="left"/>
+      <w:pPr>
+        <w:ind w:left="2160" w:hanging="360"/>
+      </w:pPr>
+      <w:rPr>
+        <w:rFonts w:ascii="Wingdings" w:hAnsi="Wingdings" w:hint="default"/>
+      </w:rPr>
+    </w:lvl>
+    <w:lvl w:ilvl="3" w:tplc="04090001" w:tentative="1">
+      <w:start w:val="1"/>
+      <w:numFmt w:val="bullet"/>
+      <w:lvlText w:val=""/>
+      <w:lvlJc w:val="left"/>
+      <w:pPr>
+        <w:ind w:left="2880" w:hanging="360"/>
+      </w:pPr>
+      <w:rPr>
+        <w:rFonts w:ascii="Symbol" w:hAnsi="Symbol" w:hint="default"/>
+      </w:rPr>
+    </w:lvl>
+    <w:lvl w:ilvl="4" w:tplc="04090003" w:tentative="1">
+      <w:start w:val="1"/>
+      <w:numFmt w:val="bullet"/>
+      <w:lvlText w:val="o"/>
+      <w:lvlJc w:val="left"/>
+      <w:pPr>
+        <w:ind w:left="3600" w:hanging="360"/>
+      </w:pPr>
+      <w:rPr>
+        <w:rFonts w:ascii="Courier New" w:hAnsi="Courier New" w:cs="Courier New" w:hint="default"/>
+      </w:rPr>
+    </w:lvl>
+    <w:lvl w:ilvl="5" w:tplc="04090005" w:tentative="1">
+      <w:start w:val="1"/>
+      <w:numFmt w:val="bullet"/>
+      <w:lvlText w:val=""/>
+      <w:lvlJc w:val="left"/>
+      <w:pPr>
+        <w:ind w:left="4320" w:hanging="360"/>
+      </w:pPr>
+      <w:rPr>
+        <w:rFonts w:ascii="Wingdings" w:hAnsi="Wingdings" w:hint="default"/>
+      </w:rPr>
+    </w:lvl>
+    <w:lvl w:ilvl="6" w:tplc="04090001" w:tentative="1">
+      <w:start w:val="1"/>
+      <w:numFmt w:val="bullet"/>
+      <w:lvlText w:val=""/>
+      <w:lvlJc w:val="left"/>
+      <w:pPr>
+        <w:ind w:left="5040" w:hanging="360"/>
+      </w:pPr>
+      <w:rPr>
+        <w:rFonts w:ascii="Symbol" w:hAnsi="Symbol" w:hint="default"/>
+      </w:rPr>
+    </w:lvl>
+    <w:lvl w:ilvl="7" w:tplc="04090003" w:tentative="1">
+      <w:start w:val="1"/>
+      <w:numFmt w:val="bullet"/>
+      <w:lvlText w:val="o"/>
+      <w:lvlJc w:val="left"/>
+      <w:pPr>
+        <w:ind w:left="5760" w:hanging="360"/>
+      </w:pPr>
+      <w:rPr>
+        <w:rFonts w:ascii="Courier New" w:hAnsi="Courier New" w:cs="Courier New" w:hint="default"/>
+      </w:rPr>
+    </w:lvl>
+    <w:lvl w:ilvl="8" w:tplc="04090005" w:tentative="1">
+      <w:start w:val="1"/>
+      <w:numFmt w:val="bullet"/>
+      <w:lvlText w:val=""/>
+      <w:lvlJc w:val="left"/>
+      <w:pPr>
+        <w:ind w:left="6480" w:hanging="360"/>
+      </w:pPr>
+      <w:rPr>
+        <w:rFonts w:ascii="Wingdings" w:hAnsi="Wingdings" w:hint="default"/>
+      </w:rPr>
+    </w:lvl>
+  </w:abstractNum>
+  <w:abstractNum w:abstractNumId="2" w15:restartNumberingAfterBreak="0">
+    <w:nsid w:val="45F4569C"/>
+    <w:multiLevelType w:val="hybridMultilevel"/>
+    <w:tmpl w:val="91C6C0D4"/>
+    <w:lvl w:ilvl="0" w:tplc="D0FCFCD2">
+      <w:numFmt w:val="bullet"/>
+      <w:lvlText w:val=""/>
+      <w:lvlJc w:val="left"/>
+      <w:pPr>
+        <w:ind w:left="720" w:hanging="360"/>
+      </w:pPr>
+      <w:rPr>
+        <w:rFonts w:ascii="Symbol" w:eastAsiaTheme="minorEastAsia" w:hAnsi="Symbol" w:cstheme="minorBidi" w:hint="default"/>
+      </w:rPr>
+    </w:lvl>
+    <w:lvl w:ilvl="1" w:tplc="04090003">
+      <w:start w:val="1"/>
+      <w:numFmt w:val="bullet"/>
+      <w:lvlText w:val="o"/>
+      <w:lvlJc w:val="left"/>
+      <w:pPr>
+        <w:ind w:left="1440" w:hanging="360"/>
+      </w:pPr>
+      <w:rPr>
+        <w:rFonts w:ascii="Courier New" w:hAnsi="Courier New" w:cs="Courier New" w:hint="default"/>
+      </w:rPr>
+    </w:lvl>
+    <w:lvl w:ilvl="2" w:tplc="04090005" w:tentative="1">
+      <w:start w:val="1"/>
+      <w:numFmt w:val="bullet"/>
+      <w:lvlText w:val=""/>
+      <w:lvlJc w:val="left"/>
+      <w:pPr>
+        <w:ind w:left="2160" w:hanging="360"/>
+      </w:pPr>
+      <w:rPr>
+        <w:rFonts w:ascii="Wingdings" w:hAnsi="Wingdings" w:hint="default"/>
+      </w:rPr>
+    </w:lvl>
+    <w:lvl w:ilvl="3" w:tplc="04090001" w:tentative="1">
+      <w:start w:val="1"/>
+      <w:numFmt w:val="bullet"/>
+      <w:lvlText w:val=""/>
+      <w:lvlJc w:val="left"/>
+      <w:pPr>
+        <w:ind w:left="2880" w:hanging="360"/>
+      </w:pPr>
+      <w:rPr>
+        <w:rFonts w:ascii="Symbol" w:hAnsi="Symbol" w:hint="default"/>
+      </w:rPr>
+    </w:lvl>
+    <w:lvl w:ilvl="4" w:tplc="04090003" w:tentative="1">
+      <w:start w:val="1"/>
+      <w:numFmt w:val="bullet"/>
+      <w:lvlText w:val="o"/>
+      <w:lvlJc w:val="left"/>
+      <w:pPr>
+        <w:ind w:left="3600" w:hanging="360"/>
+      </w:pPr>
+      <w:rPr>
+        <w:rFonts w:ascii="Courier New" w:hAnsi="Courier New" w:cs="Courier New" w:hint="default"/>
+      </w:rPr>
+    </w:lvl>
+    <w:lvl w:ilvl="5" w:tplc="04090005" w:tentative="1">
+      <w:start w:val="1"/>
+      <w:numFmt w:val="bullet"/>
+      <w:lvlText w:val=""/>
+      <w:lvlJc w:val="left"/>
+      <w:pPr>
+        <w:ind w:left="4320" w:hanging="360"/>
+      </w:pPr>
+      <w:rPr>
+        <w:rFonts w:ascii="Wingdings" w:hAnsi="Wingdings" w:hint="default"/>
+      </w:rPr>
+    </w:lvl>
+    <w:lvl w:ilvl="6" w:tplc="04090001" w:tentative="1">
+      <w:start w:val="1"/>
+      <w:numFmt w:val="bullet"/>
+      <w:lvlText w:val=""/>
+      <w:lvlJc w:val="left"/>
+      <w:pPr>
+        <w:ind w:left="5040" w:hanging="360"/>
+      </w:pPr>
+      <w:rPr>
+        <w:rFonts w:ascii="Symbol" w:hAnsi="Symbol" w:hint="default"/>
+      </w:rPr>
+    </w:lvl>
+    <w:lvl w:ilvl="7" w:tplc="04090003" w:tentative="1">
+      <w:start w:val="1"/>
+      <w:numFmt w:val="bullet"/>
+      <w:lvlText w:val="o"/>
+      <w:lvlJc w:val="left"/>
+      <w:pPr>
+        <w:ind w:left="5760" w:hanging="360"/>
+      </w:pPr>
+      <w:rPr>
+        <w:rFonts w:ascii="Courier New" w:hAnsi="Courier New" w:cs="Courier New" w:hint="default"/>
+      </w:rPr>
+    </w:lvl>
+    <w:lvl w:ilvl="8" w:tplc="04090005" w:tentative="1">
+      <w:start w:val="1"/>
+      <w:numFmt w:val="bullet"/>
+      <w:lvlText w:val=""/>
+      <w:lvlJc w:val="left"/>
+      <w:pPr>
+        <w:ind w:left="6480" w:hanging="360"/>
+      </w:pPr>
+      <w:rPr>
+        <w:rFonts w:ascii="Wingdings" w:hAnsi="Wingdings" w:hint="default"/>
+      </w:rPr>
+    </w:lvl>
+  </w:abstractNum>
+  <w:num w:numId="1">
+    <w:abstractNumId w:val="1"/>
+  </w:num>
+  <w:num w:numId="2">
+    <w:abstractNumId w:val="0"/>
+  </w:num>
+  <w:num w:numId="3">
+    <w:abstractNumId w:val="2"/>
+  </w:num>
+</w:numbering>
 </file>
 
 <file path=word/styles.xml><?xml version="1.0" encoding="utf-8"?>
@@ -1309,6 +1742,17 @@
       <w:outlineLvl w:val="9"/>
     </w:pPr>
   </w:style>
+  <w:style w:type="paragraph" w:styleId="ListParagraph">
+    <w:name w:val="List Paragraph"/>
+    <w:basedOn w:val="Normal"/>
+    <w:uiPriority w:val="34"/>
+    <w:qFormat/>
+    <w:rsid w:val="0093621B"/>
+    <w:pPr>
+      <w:ind w:left="720"/>
+      <w:contextualSpacing/>
+    </w:pPr>
+  </w:style>
 </w:styles>
 </file>
 

</xml_diff>

<commit_message>
started excel workbook for the data collection, updated meeting notes with final factor choices
</commit_message>
<xml_diff>
--- a/Final Report.docx
+++ b/Final Report.docx
@@ -229,13 +229,100 @@
       </w:r>
     </w:p>
     <w:p>
+      <w:pPr>
+        <w:spacing w:after="0"/>
+      </w:pPr>
+    </w:p>
+    <w:p>
+      <w:pPr>
+        <w:pStyle w:val="Heading3"/>
+      </w:pPr>
       <w:r>
         <w:t>Description</w:t>
       </w:r>
     </w:p>
     <w:p>
       <w:r>
+        <w:t>Our “Cow-ta-</w:t>
+      </w:r>
+      <w:proofErr w:type="spellStart"/>
+      <w:r>
+        <w:t>pult</w:t>
+      </w:r>
+      <w:proofErr w:type="spellEnd"/>
+      <w:r>
+        <w:t xml:space="preserve">” is modeled after a cross-bow design, using plywood, a drawer guide, a couple of springs, </w:t>
+      </w:r>
+      <w:r>
+        <w:t xml:space="preserve">a jack, </w:t>
+      </w:r>
+      <w:r>
+        <w:t>and a cup. No materials were purchased for this project, all materials were reused from previous assemblies or old projects. The “Cow-ta-</w:t>
+      </w:r>
+      <w:proofErr w:type="spellStart"/>
+      <w:r>
+        <w:t>pult</w:t>
+      </w:r>
+      <w:proofErr w:type="spellEnd"/>
+      <w:r>
+        <w:t>” has a wooden base with adjustment arms attached that</w:t>
+      </w:r>
+      <w:r>
+        <w:t xml:space="preserve"> hold up the ramp portion of the design. The adjustment arms have several different cutouts which allow for a change in angle relative to the ground. The ramp is also attached to the base by using two hinges.</w:t>
+      </w:r>
+    </w:p>
+    <w:p>
+      <w:r>
+        <w:t xml:space="preserve">The drawer </w:t>
+      </w:r>
+      <w:r>
+        <w:t xml:space="preserve">rail </w:t>
+      </w:r>
+      <w:r>
+        <w:t xml:space="preserve">guide is attached to the ramp using screws, and is used to propel the ‘pig’ through the air. Attached to the guide is a wood block that is fixed to the cup holding the pig, as well as two springs that are used to move the </w:t>
+      </w:r>
+      <w:r>
+        <w:t>rail</w:t>
+      </w:r>
+      <w:r>
+        <w:t xml:space="preserve"> guide.</w:t>
+      </w:r>
+      <w:r>
+        <w:t xml:space="preserve"> The opposite ends of the springs are attached to the corners of the ramp, creating a situation </w:t>
+      </w:r>
+      <w:proofErr w:type="gramStart"/>
+      <w:r>
+        <w:t>similar to</w:t>
+      </w:r>
+      <w:proofErr w:type="gramEnd"/>
+      <w:r>
+        <w:t xml:space="preserve"> a rubber band slingshot when the apparatus is pulled back into its launching position.</w:t>
+      </w:r>
+    </w:p>
+    <w:p>
+      <w:r>
+        <w:t>A strong wooden block is attached at the front end of the rail guide to act as a stop for the slingshot. The …</w:t>
+      </w:r>
+      <w:proofErr w:type="gramStart"/>
+      <w:r>
+        <w:t>…..</w:t>
+      </w:r>
+      <w:proofErr w:type="gramEnd"/>
+    </w:p>
+    <w:p>
+      <w:pPr>
+        <w:pStyle w:val="Heading3"/>
+      </w:pPr>
+      <w:r>
         <w:t>Factors and Levels</w:t>
+      </w:r>
+    </w:p>
+    <w:p>
+      <w:r>
+        <w:t>Four factors were selected for this apparatus</w:t>
+      </w:r>
+      <w:r>
+        <w:t xml:space="preserve"> including change in angle of trajectory, change in payload weight, change in base height, and change in spring position.</w:t>
       </w:r>
     </w:p>
     <w:p>
@@ -275,8 +362,6 @@
           <w:numId w:val="3"/>
         </w:numPr>
       </w:pPr>
-      <w:bookmarkStart w:id="0" w:name="_GoBack"/>
-      <w:bookmarkEnd w:id="0"/>
     </w:p>
     <w:p>
       <w:r>
@@ -325,6 +410,20 @@
         <w:t xml:space="preserve"> and Procedure</w:t>
       </w:r>
     </w:p>
+    <w:p>
+      <w:pPr>
+        <w:pStyle w:val="ListParagraph"/>
+        <w:numPr>
+          <w:ilvl w:val="0"/>
+          <w:numId w:val="2"/>
+        </w:numPr>
+      </w:pPr>
+      <w:r>
+        <w:t>Wearing out of the assembly</w:t>
+      </w:r>
+      <w:bookmarkStart w:id="0" w:name="_GoBack"/>
+      <w:bookmarkEnd w:id="0"/>
+    </w:p>
     <w:p/>
     <w:p/>
     <w:p>
@@ -362,7 +461,6 @@
         <w:pStyle w:val="Heading1"/>
       </w:pPr>
       <w:r>
-        <w:lastRenderedPageBreak/>
         <w:t>Things to do differently next time</w:t>
       </w:r>
     </w:p>

</xml_diff>

<commit_message>
worked on final report
</commit_message>
<xml_diff>
--- a/Final Report.docx
+++ b/Final Report.docx
@@ -336,71 +336,110 @@
         <w:t xml:space="preserve"> including change in angle of trajectory, change in payload weight, change in base height, and change in spring position.</w:t>
       </w:r>
       <w:r>
-        <w:t xml:space="preserve"> The initial high/low settings for the change in angle were 45 and 60 degrees. The change in payload weigh</w:t>
+        <w:t xml:space="preserve"> The initial high</w:t>
+      </w:r>
+      <w:r>
+        <w:t xml:space="preserve"> and </w:t>
+      </w:r>
+      <w:r>
+        <w:t xml:space="preserve">low settings for the change in angle were </w:t>
+      </w:r>
+      <w:r>
+        <w:t>60</w:t>
+      </w:r>
+      <w:r>
+        <w:t xml:space="preserve"> and </w:t>
+      </w:r>
+      <w:r>
+        <w:t>45</w:t>
+      </w:r>
+      <w:r>
+        <w:t xml:space="preserve"> degrees</w:t>
+      </w:r>
+      <w:r>
+        <w:t xml:space="preserve"> from the horizontal</w:t>
+      </w:r>
+      <w:r>
+        <w:t>. The change in payload weigh</w:t>
       </w:r>
       <w:r>
         <w:t>t</w:t>
       </w:r>
-      <w:bookmarkStart w:id="1" w:name="_GoBack"/>
-      <w:bookmarkEnd w:id="1"/>
-      <w:r>
-        <w:t xml:space="preserve"> was determined by adding no additional weight, and then </w:t>
+      <w:r>
+        <w:t xml:space="preserve"> was determined by adding no additional weight</w:t>
+      </w:r>
+      <w:r>
+        <w:t xml:space="preserve"> (just the pig weighs an estimated 35 grams)</w:t>
+      </w:r>
+      <w:r>
+        <w:t xml:space="preserve">, and then </w:t>
       </w:r>
       <w:r>
         <w:t>adding all the sand that would fit in Mr. Super Piggy’s belt (</w:t>
       </w:r>
-      <w:commentRangeStart w:id="2"/>
+      <w:commentRangeStart w:id="1"/>
       <w:r>
         <w:t>Figure #)</w:t>
       </w:r>
-      <w:commentRangeEnd w:id="2"/>
+      <w:commentRangeEnd w:id="1"/>
       <w:r>
         <w:rPr>
           <w:rStyle w:val="CommentReference"/>
         </w:rPr>
+        <w:commentReference w:id="1"/>
+      </w:r>
+      <w:r>
+        <w:t>, which amounted to roughly 20 grams. The change in base height was determined by a similar method; the minimum was when the apparatus was sitting on the ground</w:t>
+      </w:r>
+      <w:r>
+        <w:t>, and the maximum a</w:t>
+      </w:r>
+      <w:r>
+        <w:t>t _____ inches after adding blocks to the bottom. Lastly, the spring position was made adjustable by…….</w:t>
+      </w:r>
+    </w:p>
+    <w:p>
+      <w:pPr>
+        <w:pStyle w:val="Heading3"/>
+      </w:pPr>
+      <w:commentRangeStart w:id="2"/>
+      <w:r>
+        <w:t>Concerns (measurable but not controllable)</w:t>
+      </w:r>
+      <w:commentRangeEnd w:id="2"/>
+      <w:r>
+        <w:rPr>
+          <w:rStyle w:val="CommentReference"/>
+          <w:rFonts w:asciiTheme="minorHAnsi" w:eastAsiaTheme="minorEastAsia" w:hAnsiTheme="minorHAnsi" w:cstheme="minorBidi"/>
+          <w:color w:val="auto"/>
+        </w:rPr>
         <w:commentReference w:id="2"/>
       </w:r>
     </w:p>
     <w:p>
-      <w:pPr>
-        <w:pStyle w:val="Heading3"/>
-      </w:pPr>
-      <w:r>
-        <w:t>Concerns (measurable but not controllable)</w:t>
-      </w:r>
-    </w:p>
-    <w:p>
-      <w:pPr>
-        <w:pStyle w:val="ListParagraph"/>
-        <w:numPr>
-          <w:ilvl w:val="0"/>
-          <w:numId w:val="3"/>
-        </w:numPr>
-      </w:pPr>
-      <w:r>
-        <w:t>Shape of the pig</w:t>
-      </w:r>
-    </w:p>
-    <w:p>
-      <w:pPr>
-        <w:pStyle w:val="ListParagraph"/>
-        <w:numPr>
-          <w:ilvl w:val="1"/>
-          <w:numId w:val="3"/>
-        </w:numPr>
-      </w:pPr>
-      <w:r>
-        <w:t>Drag force based on surface area of the pig</w:t>
-      </w:r>
-    </w:p>
-    <w:p>
-      <w:pPr>
-        <w:pStyle w:val="ListParagraph"/>
-        <w:numPr>
-          <w:ilvl w:val="0"/>
-          <w:numId w:val="3"/>
-        </w:numPr>
-      </w:pPr>
+      <w:r>
+        <w:t>Since the apparatus was constructed using only scrap material, many concerns began to pop up as the design phase took place. Initially, the quality of material became a concern. Using cheaper plywood resulted in the apparatus quickly disintegrating, so that was swapped for a full-core birch plywood (super strong and durable). This was measurable in a qualitative sense, that the quality of material could be either low, medium, or high and this would affect the rate of depreciation of the equipment. But, the fact remain</w:t>
+      </w:r>
+      <w:r>
+        <w:t>s</w:t>
+      </w:r>
+      <w:r>
+        <w:t>, the apparatus uncontrollably degrades over.</w:t>
+      </w:r>
+    </w:p>
+    <w:p>
+      <w:r>
+        <w:lastRenderedPageBreak/>
+        <w:t xml:space="preserve">A measurable concern that did not involve the source of materials, was the shape of the pig. If so desired, it would be possible to calculate the drag force on the pig based on its surface area. It would probably even be warranted to create a simulation of the drag force affecting Mr. Super Piggy as he </w:t>
+      </w:r>
+      <w:proofErr w:type="gramStart"/>
+      <w:r>
+        <w:t>flew through the air</w:t>
+      </w:r>
+      <w:proofErr w:type="gramEnd"/>
+      <w:r>
+        <w:t>, since there would be a change in surface area normal to the direction of travel creating a small change in the drag force as he flew.</w:t>
+      </w:r>
     </w:p>
     <w:p>
       <w:pPr>
@@ -471,7 +510,106 @@
         <w:pStyle w:val="Heading1"/>
       </w:pPr>
       <w:r>
+        <w:t>Method of Data Collection</w:t>
+      </w:r>
+    </w:p>
+    <w:p>
+      <w:r>
+        <w:t xml:space="preserve">Since this is only a four-factor </w:t>
+      </w:r>
+      <w:r>
+        <w:t>apparatus</w:t>
+      </w:r>
+      <w:r>
+        <w:t xml:space="preserve">, it makes sense </w:t>
+      </w:r>
+      <w:r>
+        <w:t>to use a balanced full factorial design (BFFD).</w:t>
+      </w:r>
+    </w:p>
+    <w:p>
+      <w:pPr>
+        <w:pStyle w:val="Heading1"/>
+      </w:pPr>
+      <w:r>
+        <w:t>Data Collection</w:t>
+      </w:r>
+    </w:p>
+    <w:p>
+      <w:pPr>
+        <w:pStyle w:val="ListParagraph"/>
+        <w:numPr>
+          <w:ilvl w:val="0"/>
+          <w:numId w:val="2"/>
+        </w:numPr>
+      </w:pPr>
+      <w:r>
+        <w:t>Procedure here</w:t>
+      </w:r>
+    </w:p>
+    <w:p>
+      <w:pPr>
+        <w:pStyle w:val="ListParagraph"/>
+        <w:numPr>
+          <w:ilvl w:val="0"/>
+          <w:numId w:val="2"/>
+        </w:numPr>
+      </w:pPr>
+      <w:r>
+        <w:t>Include run order table</w:t>
+      </w:r>
+    </w:p>
+    <w:p>
+      <w:pPr>
+        <w:pStyle w:val="ListParagraph"/>
+        <w:numPr>
+          <w:ilvl w:val="0"/>
+          <w:numId w:val="2"/>
+        </w:numPr>
+      </w:pPr>
+      <w:r>
+        <w:t>Include raw data (“original data sheet”)</w:t>
+      </w:r>
+    </w:p>
+    <w:p>
+      <w:pPr>
+        <w:pStyle w:val="ListParagraph"/>
+        <w:numPr>
+          <w:ilvl w:val="0"/>
+          <w:numId w:val="2"/>
+        </w:numPr>
+      </w:pPr>
+      <w:r>
+        <w:t>Assumptions validated??</w:t>
+      </w:r>
+    </w:p>
+    <w:p>
+      <w:pPr>
+        <w:pStyle w:val="ListParagraph"/>
+        <w:numPr>
+          <w:ilvl w:val="0"/>
+          <w:numId w:val="2"/>
+        </w:numPr>
+      </w:pPr>
+      <w:r>
+        <w:t>“Stared Data NOT inappropriately used in analysis”????</w:t>
+      </w:r>
+    </w:p>
+    <w:p>
+      <w:pPr>
+        <w:pStyle w:val="Heading1"/>
+      </w:pPr>
+      <w:r>
         <w:t>Analysis</w:t>
+      </w:r>
+    </w:p>
+    <w:p/>
+    <w:p>
+      <w:pPr>
+        <w:pStyle w:val="Heading1"/>
+      </w:pPr>
+      <w:r>
+        <w:t>Conclusion</w:t>
       </w:r>
     </w:p>
     <w:p/>
@@ -481,28 +619,57 @@
         <w:pStyle w:val="Heading1"/>
       </w:pPr>
       <w:r>
-        <w:t>Conclusion</w:t>
-      </w:r>
+        <w:t>Challenges</w:t>
+      </w:r>
+    </w:p>
+    <w:p>
+      <w:pPr>
+        <w:pStyle w:val="ListParagraph"/>
+        <w:numPr>
+          <w:ilvl w:val="0"/>
+          <w:numId w:val="2"/>
+        </w:numPr>
+      </w:pPr>
+      <w:r>
+        <w:t xml:space="preserve">Maintaining consistency as the system fell a </w:t>
+      </w:r>
+      <w:proofErr w:type="gramStart"/>
+      <w:r>
+        <w:t>part :P</w:t>
+      </w:r>
+      <w:proofErr w:type="gramEnd"/>
+    </w:p>
+    <w:p>
+      <w:pPr>
+        <w:pStyle w:val="ListParagraph"/>
+        <w:numPr>
+          <w:ilvl w:val="0"/>
+          <w:numId w:val="2"/>
+        </w:numPr>
+      </w:pPr>
     </w:p>
     <w:p/>
-    <w:p/>
     <w:p>
       <w:pPr>
         <w:pStyle w:val="Heading1"/>
       </w:pPr>
       <w:r>
-        <w:t>Challenges</w:t>
-      </w:r>
-    </w:p>
-    <w:p/>
-    <w:p/>
-    <w:p>
-      <w:pPr>
-        <w:pStyle w:val="Heading1"/>
-      </w:pPr>
-      <w:r>
         <w:t>Things to do differently next time</w:t>
       </w:r>
+    </w:p>
+    <w:p>
+      <w:pPr>
+        <w:pStyle w:val="ListParagraph"/>
+        <w:numPr>
+          <w:ilvl w:val="0"/>
+          <w:numId w:val="2"/>
+        </w:numPr>
+      </w:pPr>
+      <w:r>
+        <w:t>Start with a distance goal and choose materials accordingly? (we seem to do the exact opposite and that seemed difficult)</w:t>
+      </w:r>
+      <w:bookmarkStart w:id="3" w:name="_GoBack"/>
+      <w:bookmarkEnd w:id="3"/>
     </w:p>
     <w:p/>
     <w:p/>
@@ -547,7 +714,7 @@
       </w:r>
     </w:p>
   </w:comment>
-  <w:comment w:id="2" w:author="Marie House" w:date="2017-12-01T13:16:00Z" w:initials="MH">
+  <w:comment w:id="1" w:author="Marie House" w:date="2017-12-01T13:16:00Z" w:initials="MH">
     <w:p>
       <w:pPr>
         <w:pStyle w:val="CommentText"/>
@@ -560,6 +727,25 @@
       </w:r>
       <w:r>
         <w:t>Finish</w:t>
+      </w:r>
+      <w:r>
+        <w:t xml:space="preserve"> several things in this paragraph</w:t>
+      </w:r>
+    </w:p>
+  </w:comment>
+  <w:comment w:id="2" w:author="Marie House" w:date="2017-12-01T14:02:00Z" w:initials="MH">
+    <w:p>
+      <w:pPr>
+        <w:pStyle w:val="CommentText"/>
+      </w:pPr>
+      <w:r>
+        <w:rPr>
+          <w:rStyle w:val="CommentReference"/>
+        </w:rPr>
+        <w:annotationRef/>
+      </w:r>
+      <w:r>
+        <w:t>Will need to add steps taken to address the concerns</w:t>
       </w:r>
     </w:p>
   </w:comment>
@@ -570,6 +756,7 @@
 <w15:commentsEx xmlns:wpc="http://schemas.microsoft.com/office/word/2010/wordprocessingCanvas" xmlns:cx="http://schemas.microsoft.com/office/drawing/2014/chartex" xmlns:cx1="http://schemas.microsoft.com/office/drawing/2015/9/8/chartex" xmlns:cx2="http://schemas.microsoft.com/office/drawing/2015/10/21/chartex" xmlns:cx3="http://schemas.microsoft.com/office/drawing/2016/5/9/chartex" xmlns:cx4="http://schemas.microsoft.com/office/drawing/2016/5/10/chartex" xmlns:cx5="http://schemas.microsoft.com/office/drawing/2016/5/11/chartex" xmlns:cx6="http://schemas.microsoft.com/office/drawing/2016/5/12/chartex" xmlns:cx7="http://schemas.microsoft.com/office/drawing/2016/5/13/chartex" xmlns:cx8="http://schemas.microsoft.com/office/drawing/2016/5/14/chartex" xmlns:mc="http://schemas.openxmlformats.org/markup-compatibility/2006" xmlns:aink="http://schemas.microsoft.com/office/drawing/2016/ink" xmlns:am3d="http://schemas.microsoft.com/office/drawing/2017/model3d" xmlns:o="urn:schemas-microsoft-com:office:office" xmlns:r="http://schemas.openxmlformats.org/officeDocument/2006/relationships" xmlns:m="http://schemas.openxmlformats.org/officeDocument/2006/math" xmlns:v="urn:schemas-microsoft-com:vml" xmlns:wp14="http://schemas.microsoft.com/office/word/2010/wordprocessingDrawing" xmlns:wp="http://schemas.openxmlformats.org/drawingml/2006/wordprocessingDrawing" xmlns:w10="urn:schemas-microsoft-com:office:word" xmlns:w="http://schemas.openxmlformats.org/wordprocessingml/2006/main" xmlns:w14="http://schemas.microsoft.com/office/word/2010/wordml" xmlns:w15="http://schemas.microsoft.com/office/word/2012/wordml" xmlns:w16cid="http://schemas.microsoft.com/office/word/2016/wordml/cid" xmlns:w16se="http://schemas.microsoft.com/office/word/2015/wordml/symex" xmlns:wpg="http://schemas.microsoft.com/office/word/2010/wordprocessingGroup" xmlns:wpi="http://schemas.microsoft.com/office/word/2010/wordprocessingInk" xmlns:wne="http://schemas.microsoft.com/office/word/2006/wordml" xmlns:wps="http://schemas.microsoft.com/office/word/2010/wordprocessingShape" mc:Ignorable="w14 w15 w16se w16cid wp14">
   <w15:commentEx w15:paraId="385BA954" w15:done="0"/>
   <w15:commentEx w15:paraId="2F7BCA44" w15:done="0"/>
+  <w15:commentEx w15:paraId="08DFBCC3" w15:done="0"/>
 </w15:commentsEx>
 </file>
 
@@ -577,6 +764,7 @@
 <w16cid:commentsIds xmlns:wpc="http://schemas.microsoft.com/office/word/2010/wordprocessingCanvas" xmlns:cx="http://schemas.microsoft.com/office/drawing/2014/chartex" xmlns:cx1="http://schemas.microsoft.com/office/drawing/2015/9/8/chartex" xmlns:cx2="http://schemas.microsoft.com/office/drawing/2015/10/21/chartex" xmlns:cx3="http://schemas.microsoft.com/office/drawing/2016/5/9/chartex" xmlns:cx4="http://schemas.microsoft.com/office/drawing/2016/5/10/chartex" xmlns:cx5="http://schemas.microsoft.com/office/drawing/2016/5/11/chartex" xmlns:cx6="http://schemas.microsoft.com/office/drawing/2016/5/12/chartex" xmlns:cx7="http://schemas.microsoft.com/office/drawing/2016/5/13/chartex" xmlns:cx8="http://schemas.microsoft.com/office/drawing/2016/5/14/chartex" xmlns:mc="http://schemas.openxmlformats.org/markup-compatibility/2006" xmlns:aink="http://schemas.microsoft.com/office/drawing/2016/ink" xmlns:am3d="http://schemas.microsoft.com/office/drawing/2017/model3d" xmlns:o="urn:schemas-microsoft-com:office:office" xmlns:r="http://schemas.openxmlformats.org/officeDocument/2006/relationships" xmlns:m="http://schemas.openxmlformats.org/officeDocument/2006/math" xmlns:v="urn:schemas-microsoft-com:vml" xmlns:wp14="http://schemas.microsoft.com/office/word/2010/wordprocessingDrawing" xmlns:wp="http://schemas.openxmlformats.org/drawingml/2006/wordprocessingDrawing" xmlns:w10="urn:schemas-microsoft-com:office:word" xmlns:w="http://schemas.openxmlformats.org/wordprocessingml/2006/main" xmlns:w14="http://schemas.microsoft.com/office/word/2010/wordml" xmlns:w15="http://schemas.microsoft.com/office/word/2012/wordml" xmlns:w16cid="http://schemas.microsoft.com/office/word/2016/wordml/cid" xmlns:w16se="http://schemas.microsoft.com/office/word/2015/wordml/symex" xmlns:wpg="http://schemas.microsoft.com/office/word/2010/wordprocessingGroup" xmlns:wpi="http://schemas.microsoft.com/office/word/2010/wordprocessingInk" xmlns:wne="http://schemas.microsoft.com/office/word/2006/wordml" xmlns:wps="http://schemas.microsoft.com/office/word/2010/wordprocessingShape" mc:Ignorable="w14 w15 w16se w16cid wp14">
   <w16cid:commentId w16cid:paraId="385BA954" w16cid:durableId="1DCBD32A"/>
   <w16cid:commentId w16cid:paraId="2F7BCA44" w16cid:durableId="1DCBD4BD"/>
+  <w16cid:commentId w16cid:paraId="08DFBCC3" w16cid:durableId="1DCBDF8E"/>
 </w16cid:commentsIds>
 </file>
 

</xml_diff>

<commit_message>
final report edits and started analysis R doc
</commit_message>
<xml_diff>
--- a/Final Report.docx
+++ b/Final Report.docx
@@ -8,111 +8,148 @@
         <w:jc w:val="center"/>
       </w:pPr>
       <w:r>
-        <w:t>“</w:t>
-      </w:r>
-      <w:proofErr w:type="spellStart"/>
-      <w:r>
-        <w:t>Cowtapult</w:t>
-      </w:r>
-      <w:proofErr w:type="spellEnd"/>
-      <w:r>
-        <w:t>” Project and Analysis</w:t>
-      </w:r>
-    </w:p>
-    <w:p>
-      <w:r>
+        <w:t>“Cowtapult” Project and Analysis</w:t>
+      </w:r>
+    </w:p>
+    <w:p>
+      <w:pPr>
         <w:rPr>
           <w:noProof/>
         </w:rPr>
-        <mc:AlternateContent>
-          <mc:Choice Requires="wps">
-            <w:drawing>
-              <wp:anchor distT="0" distB="0" distL="114300" distR="114300" simplePos="0" relativeHeight="251659264" behindDoc="0" locked="0" layoutInCell="1" allowOverlap="1" wp14:anchorId="6C852FE3" wp14:editId="4C8B072F">
-                <wp:simplePos x="0" y="0"/>
-                <wp:positionH relativeFrom="column">
-                  <wp:posOffset>97277</wp:posOffset>
-                </wp:positionH>
-                <wp:positionV relativeFrom="paragraph">
-                  <wp:posOffset>246596</wp:posOffset>
-                </wp:positionV>
-                <wp:extent cx="5715000" cy="4274820"/>
-                <wp:effectExtent l="0" t="0" r="19050" b="11430"/>
-                <wp:wrapSquare wrapText="bothSides"/>
-                <wp:docPr id="1" name="Rectangle 1"/>
-                <wp:cNvGraphicFramePr/>
-                <a:graphic xmlns:a="http://schemas.openxmlformats.org/drawingml/2006/main">
-                  <a:graphicData uri="http://schemas.microsoft.com/office/word/2010/wordprocessingShape">
-                    <wps:wsp>
-                      <wps:cNvSpPr/>
-                      <wps:spPr>
-                        <a:xfrm>
-                          <a:off x="0" y="0"/>
-                          <a:ext cx="5715000" cy="4274820"/>
-                        </a:xfrm>
-                        <a:prstGeom prst="rect">
-                          <a:avLst/>
-                        </a:prstGeom>
-                      </wps:spPr>
-                      <wps:style>
-                        <a:lnRef idx="2">
-                          <a:schemeClr val="accent1">
-                            <a:shade val="50000"/>
-                          </a:schemeClr>
-                        </a:lnRef>
-                        <a:fillRef idx="1">
-                          <a:schemeClr val="accent1"/>
-                        </a:fillRef>
-                        <a:effectRef idx="0">
-                          <a:schemeClr val="accent1"/>
-                        </a:effectRef>
-                        <a:fontRef idx="minor">
-                          <a:schemeClr val="lt1"/>
-                        </a:fontRef>
-                      </wps:style>
-                      <wps:txbx>
-                        <w:txbxContent>
-                          <w:p>
-                            <w:pPr>
-                              <w:jc w:val="center"/>
-                            </w:pPr>
-                            <w:r>
-                              <w:t>PICTURE HERE…a picture</w:t>
-                            </w:r>
-                          </w:p>
-                        </w:txbxContent>
-                      </wps:txbx>
-                      <wps:bodyPr rot="0" spcFirstLastPara="0" vertOverflow="overflow" horzOverflow="overflow" vert="horz" wrap="square" lIns="91440" tIns="45720" rIns="91440" bIns="45720" numCol="1" spcCol="0" rtlCol="0" fromWordArt="0" anchor="ctr" anchorCtr="0" forceAA="0" compatLnSpc="1">
-                        <a:prstTxWarp prst="textNoShape">
-                          <a:avLst/>
-                        </a:prstTxWarp>
-                        <a:noAutofit/>
-                      </wps:bodyPr>
-                    </wps:wsp>
-                  </a:graphicData>
-                </a:graphic>
-              </wp:anchor>
-            </w:drawing>
-          </mc:Choice>
-          <mc:Fallback>
-            <w:pict>
-              <v:rect id="Rectangle 1" o:spid="_x0000_s1026" style="position:absolute;margin-left:7.65pt;margin-top:19.4pt;width:450pt;height:336.6pt;z-index:251659264;visibility:visible;mso-wrap-style:square;mso-wrap-distance-left:9pt;mso-wrap-distance-top:0;mso-wrap-distance-right:9pt;mso-wrap-distance-bottom:0;mso-position-horizontal:absolute;mso-position-horizontal-relative:text;mso-position-vertical:absolute;mso-position-vertical-relative:text;v-text-anchor:middle" o:gfxdata="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" fillcolor="#4472c4 [3204]" strokecolor="#1f3763 [1604]" strokeweight="1pt">
-                <v:textbox>
-                  <w:txbxContent>
-                    <w:p>
-                      <w:pPr>
-                        <w:jc w:val="center"/>
-                      </w:pPr>
-                      <w:r>
-                        <w:t>PICTURE HERE…a picture</w:t>
-                      </w:r>
-                    </w:p>
-                  </w:txbxContent>
-                </v:textbox>
-                <w10:wrap type="square"/>
-              </v:rect>
-            </w:pict>
-          </mc:Fallback>
-        </mc:AlternateContent>
+      </w:pPr>
+    </w:p>
+    <w:p>
+      <w:pPr>
+        <w:rPr>
+          <w:noProof/>
+        </w:rPr>
+      </w:pPr>
+    </w:p>
+    <w:p>
+      <w:pPr>
+        <w:rPr>
+          <w:noProof/>
+        </w:rPr>
+      </w:pPr>
+    </w:p>
+    <w:p>
+      <w:pPr>
+        <w:jc w:val="center"/>
+      </w:pPr>
+      <w:r>
+        <w:rPr>
+          <w:noProof/>
+        </w:rPr>
+        <w:drawing>
+          <wp:inline distT="0" distB="0" distL="0" distR="0" wp14:anchorId="1097F1BC" wp14:editId="2AA58163">
+            <wp:extent cx="2793365" cy="3046986"/>
+            <wp:effectExtent l="0" t="0" r="6985" b="1270"/>
+            <wp:docPr id="2" name="Picture 2" descr="C:\Users\marie_000\Downloads\IMG_3949.jpg"/>
+            <wp:cNvGraphicFramePr>
+              <a:graphicFrameLocks xmlns:a="http://schemas.openxmlformats.org/drawingml/2006/main" noChangeAspect="1"/>
+            </wp:cNvGraphicFramePr>
+            <a:graphic xmlns:a="http://schemas.openxmlformats.org/drawingml/2006/main">
+              <a:graphicData uri="http://schemas.openxmlformats.org/drawingml/2006/picture">
+                <pic:pic xmlns:pic="http://schemas.openxmlformats.org/drawingml/2006/picture">
+                  <pic:nvPicPr>
+                    <pic:cNvPr id="0" name="Picture 1" descr="C:\Users\marie_000\Downloads\IMG_3949.jpg"/>
+                    <pic:cNvPicPr>
+                      <a:picLocks noChangeAspect="1" noChangeArrowheads="1"/>
+                    </pic:cNvPicPr>
+                  </pic:nvPicPr>
+                  <pic:blipFill rotWithShape="1">
+                    <a:blip r:embed="rId5">
+                      <a:extLst>
+                        <a:ext uri="{28A0092B-C50C-407E-A947-70E740481C1C}">
+                          <a14:useLocalDpi xmlns:a14="http://schemas.microsoft.com/office/drawing/2010/main" val="0"/>
+                        </a:ext>
+                      </a:extLst>
+                    </a:blip>
+                    <a:srcRect l="4179" t="24803" r="3907" b="1"/>
+                    <a:stretch/>
+                  </pic:blipFill>
+                  <pic:spPr bwMode="auto">
+                    <a:xfrm>
+                      <a:off x="0" y="0"/>
+                      <a:ext cx="2798206" cy="3052267"/>
+                    </a:xfrm>
+                    <a:prstGeom prst="rect">
+                      <a:avLst/>
+                    </a:prstGeom>
+                    <a:noFill/>
+                    <a:ln>
+                      <a:noFill/>
+                    </a:ln>
+                    <a:extLst>
+                      <a:ext uri="{53640926-AAD7-44D8-BBD7-CCE9431645EC}">
+                        <a14:shadowObscured xmlns:a14="http://schemas.microsoft.com/office/drawing/2010/main"/>
+                      </a:ext>
+                    </a:extLst>
+                  </pic:spPr>
+                </pic:pic>
+              </a:graphicData>
+            </a:graphic>
+          </wp:inline>
+        </w:drawing>
+      </w:r>
+      <w:r>
+        <w:t xml:space="preserve">           </w:t>
+      </w:r>
+      <w:r>
+        <w:rPr>
+          <w:noProof/>
+        </w:rPr>
+        <w:drawing>
+          <wp:inline distT="0" distB="0" distL="0" distR="0" wp14:anchorId="1B02E0CF" wp14:editId="4375989E">
+            <wp:extent cx="2590165" cy="3047068"/>
+            <wp:effectExtent l="0" t="0" r="635" b="1270"/>
+            <wp:docPr id="3" name="Picture 3" descr="C:\Users\marie_000\Downloads\IMG_3950.jpg"/>
+            <wp:cNvGraphicFramePr>
+              <a:graphicFrameLocks xmlns:a="http://schemas.openxmlformats.org/drawingml/2006/main" noChangeAspect="1"/>
+            </wp:cNvGraphicFramePr>
+            <a:graphic xmlns:a="http://schemas.openxmlformats.org/drawingml/2006/main">
+              <a:graphicData uri="http://schemas.openxmlformats.org/drawingml/2006/picture">
+                <pic:pic xmlns:pic="http://schemas.openxmlformats.org/drawingml/2006/picture">
+                  <pic:nvPicPr>
+                    <pic:cNvPr id="0" name="Picture 2" descr="C:\Users\marie_000\Downloads\IMG_3950.jpg"/>
+                    <pic:cNvPicPr>
+                      <a:picLocks noChangeAspect="1" noChangeArrowheads="1"/>
+                    </pic:cNvPicPr>
+                  </pic:nvPicPr>
+                  <pic:blipFill rotWithShape="1">
+                    <a:blip r:embed="rId6">
+                      <a:extLst>
+                        <a:ext uri="{28A0092B-C50C-407E-A947-70E740481C1C}">
+                          <a14:useLocalDpi xmlns:a14="http://schemas.microsoft.com/office/drawing/2010/main" val="0"/>
+                        </a:ext>
+                      </a:extLst>
+                    </a:blip>
+                    <a:srcRect l="5854" t="23343" r="14553" b="6431"/>
+                    <a:stretch/>
+                  </pic:blipFill>
+                  <pic:spPr bwMode="auto">
+                    <a:xfrm>
+                      <a:off x="0" y="0"/>
+                      <a:ext cx="2592797" cy="3050164"/>
+                    </a:xfrm>
+                    <a:prstGeom prst="rect">
+                      <a:avLst/>
+                    </a:prstGeom>
+                    <a:noFill/>
+                    <a:ln>
+                      <a:noFill/>
+                    </a:ln>
+                    <a:extLst>
+                      <a:ext uri="{53640926-AAD7-44D8-BBD7-CCE9431645EC}">
+                        <a14:shadowObscured xmlns:a14="http://schemas.microsoft.com/office/drawing/2010/main"/>
+                      </a:ext>
+                    </a:extLst>
+                  </pic:spPr>
+                </pic:pic>
+              </a:graphicData>
+            </a:graphic>
+          </wp:inline>
+        </w:drawing>
       </w:r>
     </w:p>
     <w:p/>
@@ -177,13 +214,8 @@
         <w:jc w:val="center"/>
       </w:pPr>
       <w:r>
-        <w:t xml:space="preserve">Greg </w:t>
-      </w:r>
-      <w:proofErr w:type="spellStart"/>
-      <w:r>
-        <w:t>Sakradse</w:t>
-      </w:r>
-      <w:proofErr w:type="spellEnd"/>
+        <w:t>Greg Sakradse</w:t>
+      </w:r>
     </w:p>
     <w:p>
       <w:pPr>
@@ -243,29 +275,13 @@
     </w:p>
     <w:p>
       <w:r>
-        <w:t>Our “Cow-ta-</w:t>
-      </w:r>
-      <w:proofErr w:type="spellStart"/>
-      <w:r>
-        <w:t>pult</w:t>
-      </w:r>
-      <w:proofErr w:type="spellEnd"/>
-      <w:r>
-        <w:t xml:space="preserve">” is modeled after a cross-bow design, using plywood, a drawer guide, a couple of springs, </w:t>
+        <w:t xml:space="preserve">Our “Cow-ta-pult” is modeled after a cross-bow design, using plywood, a drawer guide, a couple of springs, </w:t>
       </w:r>
       <w:r>
         <w:t xml:space="preserve">a jack, </w:t>
       </w:r>
       <w:r>
-        <w:t>and a cup. No materials were purchased for this project, all materials were reused from previous assemblies or old projects. The “Cow-ta-</w:t>
-      </w:r>
-      <w:proofErr w:type="spellStart"/>
-      <w:r>
-        <w:t>pult</w:t>
-      </w:r>
-      <w:proofErr w:type="spellEnd"/>
-      <w:r>
-        <w:t>” has a wooden base with adjustment arms attached that</w:t>
+        <w:t>and a cup. No materials were purchased for this project, all materials were reused from previous assemblies or old projects. The “Cow-ta-pult” has a wooden base with adjustment arms attached that</w:t>
       </w:r>
       <w:r>
         <w:t xml:space="preserve"> hold up the ramp portion of the design. The adjustment arms have several different cutouts which allow for a change in angle relative to the ground. The ramp is also attached to the base by using two hinges.</w:t>
@@ -288,15 +304,7 @@
         <w:t xml:space="preserve"> guide.</w:t>
       </w:r>
       <w:r>
-        <w:t xml:space="preserve"> The opposite ends of the springs are attached to the corners of the ramp, creating a situation </w:t>
-      </w:r>
-      <w:proofErr w:type="gramStart"/>
-      <w:r>
-        <w:t>similar to</w:t>
-      </w:r>
-      <w:proofErr w:type="gramEnd"/>
-      <w:r>
-        <w:t xml:space="preserve"> a rubber band slingshot when the apparatus is pulled back into its launching position.</w:t>
+        <w:t xml:space="preserve"> The opposite ends of the springs are attached to the corners of the ramp, creating a situation similar to a rubber band slingshot when the apparatus is pulled back into its launching position.</w:t>
       </w:r>
     </w:p>
     <w:p>
@@ -305,14 +313,9 @@
       </w:r>
       <w:commentRangeStart w:id="0"/>
       <w:r>
-        <w:t>…</w:t>
-      </w:r>
-      <w:proofErr w:type="gramStart"/>
-      <w:r>
-        <w:t>…..</w:t>
+        <w:t>……..</w:t>
       </w:r>
       <w:commentRangeEnd w:id="0"/>
-      <w:proofErr w:type="gramEnd"/>
       <w:r>
         <w:rPr>
           <w:rStyle w:val="CommentReference"/>
@@ -430,15 +433,7 @@
     <w:p>
       <w:r>
         <w:lastRenderedPageBreak/>
-        <w:t xml:space="preserve">A measurable concern that did not involve the source of materials, was the shape of the pig. If so desired, it would be possible to calculate the drag force on the pig based on its surface area. It would probably even be warranted to create a simulation of the drag force affecting Mr. Super Piggy as he </w:t>
-      </w:r>
-      <w:proofErr w:type="gramStart"/>
-      <w:r>
-        <w:t>flew through the air</w:t>
-      </w:r>
-      <w:proofErr w:type="gramEnd"/>
-      <w:r>
-        <w:t>, since there would be a change in surface area normal to the direction of travel creating a small change in the drag force as he flew.</w:t>
+        <w:t>A measurable concern that did not involve the source of materials, was the shape of the pig. If so desired, it would be possible to calculate the drag force on the pig based on its surface area. It would probably even be warranted to create a simulation of the drag force affecting Mr. Super Piggy as he flew through the air, since there would be a change in surface area normal to the direction of travel creating a small change in the drag force as he flew.</w:t>
       </w:r>
     </w:p>
     <w:p>
@@ -447,6 +442,11 @@
       </w:pPr>
       <w:r>
         <w:t>Concerns (not measurable and not controllable)</w:t>
+      </w:r>
+    </w:p>
+    <w:p>
+      <w:r>
+        <w:t>Even though the wearing out of the assembly could</w:t>
       </w:r>
     </w:p>
     <w:p>
@@ -503,38 +503,6 @@
         <w:t>Wearing out of the assembly</w:t>
       </w:r>
     </w:p>
-    <w:p/>
-    <w:p/>
-    <w:p>
-      <w:pPr>
-        <w:pStyle w:val="Heading1"/>
-      </w:pPr>
-      <w:r>
-        <w:t>Method of Data Collection</w:t>
-      </w:r>
-    </w:p>
-    <w:p>
-      <w:r>
-        <w:t xml:space="preserve">Since this is only a four-factor </w:t>
-      </w:r>
-      <w:r>
-        <w:t>apparatus</w:t>
-      </w:r>
-      <w:r>
-        <w:t xml:space="preserve">, it makes sense </w:t>
-      </w:r>
-      <w:r>
-        <w:t>to use a balanced full factorial design (BFFD).</w:t>
-      </w:r>
-    </w:p>
-    <w:p>
-      <w:pPr>
-        <w:pStyle w:val="Heading1"/>
-      </w:pPr>
-      <w:r>
-        <w:t>Data Collection</w:t>
-      </w:r>
-    </w:p>
     <w:p>
       <w:pPr>
         <w:pStyle w:val="ListParagraph"/>
@@ -544,7 +512,41 @@
         </w:numPr>
       </w:pPr>
       <w:r>
-        <w:t>Procedure here</w:t>
+        <w:t>Cup turning on the block</w:t>
+      </w:r>
+      <w:bookmarkStart w:id="3" w:name="_GoBack"/>
+      <w:bookmarkEnd w:id="3"/>
+    </w:p>
+    <w:p/>
+    <w:p/>
+    <w:p>
+      <w:pPr>
+        <w:pStyle w:val="Heading1"/>
+      </w:pPr>
+      <w:r>
+        <w:t>Method of Data Collection</w:t>
+      </w:r>
+    </w:p>
+    <w:p>
+      <w:r>
+        <w:t xml:space="preserve">Since this is only a four-factor </w:t>
+      </w:r>
+      <w:r>
+        <w:t>apparatus</w:t>
+      </w:r>
+      <w:r>
+        <w:t xml:space="preserve">, it makes sense </w:t>
+      </w:r>
+      <w:r>
+        <w:t>to use a balanced full factorial design (BFFD).</w:t>
+      </w:r>
+    </w:p>
+    <w:p>
+      <w:pPr>
+        <w:pStyle w:val="Heading1"/>
+      </w:pPr>
+      <w:r>
+        <w:t>Data Collection</w:t>
       </w:r>
     </w:p>
     <w:p>
@@ -556,7 +558,7 @@
         </w:numPr>
       </w:pPr>
       <w:r>
-        <w:t>Include run order table</w:t>
+        <w:t>Procedure here</w:t>
       </w:r>
     </w:p>
     <w:p>
@@ -568,7 +570,7 @@
         </w:numPr>
       </w:pPr>
       <w:r>
-        <w:t>Include raw data (“original data sheet”)</w:t>
+        <w:t>Include run order table</w:t>
       </w:r>
     </w:p>
     <w:p>
@@ -580,7 +582,7 @@
         </w:numPr>
       </w:pPr>
       <w:r>
-        <w:t>Assumptions validated??</w:t>
+        <w:t>Include raw data (“original data sheet”)</w:t>
       </w:r>
     </w:p>
     <w:p>
@@ -592,34 +594,7 @@
         </w:numPr>
       </w:pPr>
       <w:r>
-        <w:t>“Stared Data NOT inappropriately used in analysis”????</w:t>
-      </w:r>
-    </w:p>
-    <w:p>
-      <w:pPr>
-        <w:pStyle w:val="Heading1"/>
-      </w:pPr>
-      <w:r>
-        <w:t>Analysis</w:t>
-      </w:r>
-    </w:p>
-    <w:p/>
-    <w:p>
-      <w:pPr>
-        <w:pStyle w:val="Heading1"/>
-      </w:pPr>
-      <w:r>
-        <w:t>Conclusion</w:t>
-      </w:r>
-    </w:p>
-    <w:p/>
-    <w:p/>
-    <w:p>
-      <w:pPr>
-        <w:pStyle w:val="Heading1"/>
-      </w:pPr>
-      <w:r>
-        <w:t>Challenges</w:t>
+        <w:t>Assumptions validated??</w:t>
       </w:r>
     </w:p>
     <w:p>
@@ -631,13 +606,35 @@
         </w:numPr>
       </w:pPr>
       <w:r>
-        <w:t xml:space="preserve">Maintaining consistency as the system fell a </w:t>
-      </w:r>
-      <w:proofErr w:type="gramStart"/>
-      <w:r>
-        <w:t>part :P</w:t>
-      </w:r>
-      <w:proofErr w:type="gramEnd"/>
+        <w:t>“Stared Data NOT inappropriately used in analysis”????</w:t>
+      </w:r>
+    </w:p>
+    <w:p>
+      <w:pPr>
+        <w:pStyle w:val="Heading1"/>
+      </w:pPr>
+      <w:r>
+        <w:t>Analysis</w:t>
+      </w:r>
+    </w:p>
+    <w:p/>
+    <w:p>
+      <w:pPr>
+        <w:pStyle w:val="Heading1"/>
+      </w:pPr>
+      <w:r>
+        <w:t>Conclusion</w:t>
+      </w:r>
+    </w:p>
+    <w:p/>
+    <w:p/>
+    <w:p>
+      <w:pPr>
+        <w:pStyle w:val="Heading1"/>
+      </w:pPr>
+      <w:r>
+        <w:t>Challenges</w:t>
+      </w:r>
     </w:p>
     <w:p>
       <w:pPr>
@@ -647,14 +644,8 @@
           <w:numId w:val="2"/>
         </w:numPr>
       </w:pPr>
-    </w:p>
-    <w:p/>
-    <w:p>
-      <w:pPr>
-        <w:pStyle w:val="Heading1"/>
-      </w:pPr>
-      <w:r>
-        <w:t>Things to do differently next time</w:t>
+      <w:r>
+        <w:t>Maintaining consistency as the system fell a part :P</w:t>
       </w:r>
     </w:p>
     <w:p>
@@ -665,11 +656,28 @@
           <w:numId w:val="2"/>
         </w:numPr>
       </w:pPr>
+    </w:p>
+    <w:p/>
+    <w:p>
+      <w:pPr>
+        <w:pStyle w:val="Heading1"/>
+      </w:pPr>
+      <w:r>
+        <w:lastRenderedPageBreak/>
+        <w:t>Things to do differently next time</w:t>
+      </w:r>
+    </w:p>
+    <w:p>
+      <w:pPr>
+        <w:pStyle w:val="ListParagraph"/>
+        <w:numPr>
+          <w:ilvl w:val="0"/>
+          <w:numId w:val="2"/>
+        </w:numPr>
+      </w:pPr>
       <w:r>
         <w:t>Start with a distance goal and choose materials accordingly? (we seem to do the exact opposite and that seemed difficult)</w:t>
       </w:r>
-      <w:bookmarkStart w:id="3" w:name="_GoBack"/>
-      <w:bookmarkEnd w:id="3"/>
     </w:p>
     <w:p/>
     <w:p/>

</xml_diff>

<commit_message>
updates to all docs
</commit_message>
<xml_diff>
--- a/Final Report.docx
+++ b/Final Report.docx
@@ -187,12 +187,7 @@
         <w:jc w:val="center"/>
       </w:pPr>
       <w:r>
-        <w:t>Ryan C</w:t>
-      </w:r>
-      <w:bookmarkStart w:id="0" w:name="_GoBack"/>
-      <w:bookmarkEnd w:id="0"/>
-      <w:r>
-        <w:t>rist</w:t>
+        <w:t>Ryan Crist</w:t>
       </w:r>
     </w:p>
     <w:p>
@@ -316,9 +311,78 @@
       <w:r>
         <w:t xml:space="preserve">A strong wooden block is attached at the front end of the rail guide to act as a stop for the slingshot. The </w:t>
       </w:r>
+      <w:commentRangeStart w:id="0"/>
+      <w:r>
+        <w:t>……..</w:t>
+      </w:r>
+      <w:commentRangeEnd w:id="0"/>
+      <w:r>
+        <w:rPr>
+          <w:rStyle w:val="CommentReference"/>
+        </w:rPr>
+        <w:commentReference w:id="0"/>
+      </w:r>
+    </w:p>
+    <w:p>
+      <w:pPr>
+        <w:pStyle w:val="Heading3"/>
+      </w:pPr>
+      <w:r>
+        <w:t>Factors and Levels</w:t>
+      </w:r>
+    </w:p>
+    <w:p>
+      <w:r>
+        <w:t>Four factors were selected for this apparatus</w:t>
+      </w:r>
+      <w:r>
+        <w:t xml:space="preserve"> including change in angle of trajectory, change in payload weight, change in base height, and change in spring position.</w:t>
+      </w:r>
+      <w:r>
+        <w:t xml:space="preserve"> The initial high</w:t>
+      </w:r>
+      <w:r>
+        <w:t xml:space="preserve"> and </w:t>
+      </w:r>
+      <w:r>
+        <w:t xml:space="preserve">low settings for the change in angle were </w:t>
+      </w:r>
+      <w:r>
+        <w:t>60</w:t>
+      </w:r>
+      <w:r>
+        <w:t xml:space="preserve"> and </w:t>
+      </w:r>
+      <w:r>
+        <w:t>45</w:t>
+      </w:r>
+      <w:r>
+        <w:t xml:space="preserve"> degrees</w:t>
+      </w:r>
+      <w:r>
+        <w:t xml:space="preserve"> from the horizontal</w:t>
+      </w:r>
+      <w:r>
+        <w:t>. The change in payload weigh</w:t>
+      </w:r>
+      <w:r>
+        <w:t>t</w:t>
+      </w:r>
+      <w:r>
+        <w:t xml:space="preserve"> was determined by adding no additional weight</w:t>
+      </w:r>
+      <w:r>
+        <w:t xml:space="preserve"> (just the pig weighs an estimated 35 grams)</w:t>
+      </w:r>
+      <w:r>
+        <w:t xml:space="preserve">, and then </w:t>
+      </w:r>
+      <w:r>
+        <w:t>adding all the sand that would fit in Mr. Super Piggy’s belt (</w:t>
+      </w:r>
       <w:commentRangeStart w:id="1"/>
       <w:r>
-        <w:t>……..</w:t>
+        <w:t>Figure #)</w:t>
       </w:r>
       <w:commentRangeEnd w:id="1"/>
       <w:r>
@@ -327,101 +391,32 @@
         </w:rPr>
         <w:commentReference w:id="1"/>
       </w:r>
+      <w:r>
+        <w:t>, which amounted to roughly 20 grams. The change in base height was determined by a similar method; the minimum was when the apparatus was sitting on the ground</w:t>
+      </w:r>
+      <w:r>
+        <w:t>, and the maximum a</w:t>
+      </w:r>
+      <w:r>
+        <w:t>t _____ inches after adding blocks to the bottom. Lastly, the spring position was made adjustable by…….</w:t>
+      </w:r>
     </w:p>
     <w:p>
       <w:pPr>
         <w:pStyle w:val="Heading3"/>
       </w:pPr>
-      <w:r>
-        <w:t>Factors and Levels</w:t>
-      </w:r>
-    </w:p>
-    <w:p>
-      <w:r>
-        <w:t>Four factors were selected for this apparatus</w:t>
-      </w:r>
-      <w:r>
-        <w:t xml:space="preserve"> including change in angle of trajectory, change in payload weight, change in base height, and change in spring position.</w:t>
-      </w:r>
-      <w:r>
-        <w:t xml:space="preserve"> The initial high</w:t>
-      </w:r>
-      <w:r>
-        <w:t xml:space="preserve"> and </w:t>
-      </w:r>
-      <w:r>
-        <w:t xml:space="preserve">low settings for the change in angle were </w:t>
-      </w:r>
-      <w:r>
-        <w:t>60</w:t>
-      </w:r>
-      <w:r>
-        <w:t xml:space="preserve"> and </w:t>
-      </w:r>
-      <w:r>
-        <w:t>45</w:t>
-      </w:r>
-      <w:r>
-        <w:t xml:space="preserve"> degrees</w:t>
-      </w:r>
-      <w:r>
-        <w:t xml:space="preserve"> from the horizontal</w:t>
-      </w:r>
-      <w:r>
-        <w:t>. The change in payload weigh</w:t>
-      </w:r>
-      <w:r>
-        <w:t>t</w:t>
-      </w:r>
-      <w:r>
-        <w:t xml:space="preserve"> was determined by adding no additional weight</w:t>
-      </w:r>
-      <w:r>
-        <w:t xml:space="preserve"> (just the pig weighs an estimated 35 grams)</w:t>
-      </w:r>
-      <w:r>
-        <w:t xml:space="preserve">, and then </w:t>
-      </w:r>
-      <w:r>
-        <w:t>adding all the sand that would fit in Mr. Super Piggy’s belt (</w:t>
-      </w:r>
       <w:commentRangeStart w:id="2"/>
       <w:r>
-        <w:t>Figure #)</w:t>
+        <w:t>Concerns (measurable but not controllable)</w:t>
       </w:r>
       <w:commentRangeEnd w:id="2"/>
-      <w:r>
-        <w:rPr>
-          <w:rStyle w:val="CommentReference"/>
-        </w:rPr>
-        <w:commentReference w:id="2"/>
-      </w:r>
-      <w:r>
-        <w:t>, which amounted to roughly 20 grams. The change in base height was determined by a similar method; the minimum was when the apparatus was sitting on the ground</w:t>
-      </w:r>
-      <w:r>
-        <w:t>, and the maximum a</w:t>
-      </w:r>
-      <w:r>
-        <w:t>t _____ inches after adding blocks to the bottom. Lastly, the spring position was made adjustable by…….</w:t>
-      </w:r>
-    </w:p>
-    <w:p>
-      <w:pPr>
-        <w:pStyle w:val="Heading3"/>
-      </w:pPr>
-      <w:commentRangeStart w:id="3"/>
-      <w:r>
-        <w:t>Concerns (measurable but not controllable)</w:t>
-      </w:r>
-      <w:commentRangeEnd w:id="3"/>
       <w:r>
         <w:rPr>
           <w:rStyle w:val="CommentReference"/>
           <w:rFonts w:asciiTheme="minorHAnsi" w:eastAsiaTheme="minorEastAsia" w:hAnsiTheme="minorHAnsi" w:cstheme="minorBidi"/>
           <w:color w:val="auto"/>
         </w:rPr>
-        <w:commentReference w:id="3"/>
+        <w:commentReference w:id="2"/>
       </w:r>
     </w:p>
     <w:p>
@@ -613,10 +608,218 @@
       </w:r>
     </w:p>
     <w:p>
+      <w:r>
+        <w:lastRenderedPageBreak/>
+        <w:drawing>
+          <wp:inline distT="0" distB="0" distL="0" distR="0" wp14:anchorId="1C7D54F6" wp14:editId="2BAEFEB7">
+            <wp:extent cx="1894205" cy="3320415"/>
+            <wp:effectExtent l="0" t="0" r="0" b="0"/>
+            <wp:docPr id="5" name="Picture 5"/>
+            <wp:cNvGraphicFramePr>
+              <a:graphicFrameLocks xmlns:a="http://schemas.openxmlformats.org/drawingml/2006/main" noChangeAspect="1"/>
+            </wp:cNvGraphicFramePr>
+            <a:graphic xmlns:a="http://schemas.openxmlformats.org/drawingml/2006/main">
+              <a:graphicData uri="http://schemas.openxmlformats.org/drawingml/2006/picture">
+                <pic:pic xmlns:pic="http://schemas.openxmlformats.org/drawingml/2006/picture">
+                  <pic:nvPicPr>
+                    <pic:cNvPr id="0" name="Picture 4"/>
+                    <pic:cNvPicPr>
+                      <a:picLocks noChangeAspect="1" noChangeArrowheads="1"/>
+                    </pic:cNvPicPr>
+                  </pic:nvPicPr>
+                  <pic:blipFill>
+                    <a:blip r:embed="rId10">
+                      <a:extLst>
+                        <a:ext uri="{28A0092B-C50C-407E-A947-70E740481C1C}">
+                          <a14:useLocalDpi xmlns:a14="http://schemas.microsoft.com/office/drawing/2010/main" val="0"/>
+                        </a:ext>
+                      </a:extLst>
+                    </a:blip>
+                    <a:srcRect/>
+                    <a:stretch>
+                      <a:fillRect/>
+                    </a:stretch>
+                  </pic:blipFill>
+                  <pic:spPr bwMode="auto">
+                    <a:xfrm>
+                      <a:off x="0" y="0"/>
+                      <a:ext cx="1894205" cy="3320415"/>
+                    </a:xfrm>
+                    <a:prstGeom prst="rect">
+                      <a:avLst/>
+                    </a:prstGeom>
+                    <a:noFill/>
+                    <a:ln>
+                      <a:noFill/>
+                    </a:ln>
+                  </pic:spPr>
+                </pic:pic>
+              </a:graphicData>
+            </a:graphic>
+          </wp:inline>
+        </w:drawing>
+      </w:r>
+      <w:r>
+        <w:drawing>
+          <wp:inline distT="0" distB="0" distL="0" distR="0" wp14:anchorId="0D5122C0" wp14:editId="35DA4BA6">
+            <wp:extent cx="2775585" cy="3320415"/>
+            <wp:effectExtent l="0" t="0" r="5715" b="0"/>
+            <wp:docPr id="6" name="Picture 6"/>
+            <wp:cNvGraphicFramePr>
+              <a:graphicFrameLocks xmlns:a="http://schemas.openxmlformats.org/drawingml/2006/main" noChangeAspect="1"/>
+            </wp:cNvGraphicFramePr>
+            <a:graphic xmlns:a="http://schemas.openxmlformats.org/drawingml/2006/main">
+              <a:graphicData uri="http://schemas.openxmlformats.org/drawingml/2006/picture">
+                <pic:pic xmlns:pic="http://schemas.openxmlformats.org/drawingml/2006/picture">
+                  <pic:nvPicPr>
+                    <pic:cNvPr id="0" name="Picture 5"/>
+                    <pic:cNvPicPr>
+                      <a:picLocks noChangeAspect="1" noChangeArrowheads="1"/>
+                    </pic:cNvPicPr>
+                  </pic:nvPicPr>
+                  <pic:blipFill>
+                    <a:blip r:embed="rId11">
+                      <a:extLst>
+                        <a:ext uri="{28A0092B-C50C-407E-A947-70E740481C1C}">
+                          <a14:useLocalDpi xmlns:a14="http://schemas.microsoft.com/office/drawing/2010/main" val="0"/>
+                        </a:ext>
+                      </a:extLst>
+                    </a:blip>
+                    <a:srcRect/>
+                    <a:stretch>
+                      <a:fillRect/>
+                    </a:stretch>
+                  </pic:blipFill>
+                  <pic:spPr bwMode="auto">
+                    <a:xfrm>
+                      <a:off x="0" y="0"/>
+                      <a:ext cx="2775585" cy="3320415"/>
+                    </a:xfrm>
+                    <a:prstGeom prst="rect">
+                      <a:avLst/>
+                    </a:prstGeom>
+                    <a:noFill/>
+                    <a:ln>
+                      <a:noFill/>
+                    </a:ln>
+                  </pic:spPr>
+                </pic:pic>
+              </a:graphicData>
+            </a:graphic>
+          </wp:inline>
+        </w:drawing>
+      </w:r>
+      <w:r>
+        <w:drawing>
+          <wp:inline distT="0" distB="0" distL="0" distR="0" wp14:anchorId="1F19BC75" wp14:editId="5D9C28B6">
+            <wp:extent cx="2775585" cy="946785"/>
+            <wp:effectExtent l="0" t="0" r="5715" b="5715"/>
+            <wp:docPr id="7" name="Picture 7"/>
+            <wp:cNvGraphicFramePr>
+              <a:graphicFrameLocks xmlns:a="http://schemas.openxmlformats.org/drawingml/2006/main" noChangeAspect="1"/>
+            </wp:cNvGraphicFramePr>
+            <a:graphic xmlns:a="http://schemas.openxmlformats.org/drawingml/2006/main">
+              <a:graphicData uri="http://schemas.openxmlformats.org/drawingml/2006/picture">
+                <pic:pic xmlns:pic="http://schemas.openxmlformats.org/drawingml/2006/picture">
+                  <pic:nvPicPr>
+                    <pic:cNvPr id="0" name="Picture 6"/>
+                    <pic:cNvPicPr>
+                      <a:picLocks noChangeAspect="1" noChangeArrowheads="1"/>
+                    </pic:cNvPicPr>
+                  </pic:nvPicPr>
+                  <pic:blipFill>
+                    <a:blip r:embed="rId12">
+                      <a:extLst>
+                        <a:ext uri="{28A0092B-C50C-407E-A947-70E740481C1C}">
+                          <a14:useLocalDpi xmlns:a14="http://schemas.microsoft.com/office/drawing/2010/main" val="0"/>
+                        </a:ext>
+                      </a:extLst>
+                    </a:blip>
+                    <a:srcRect/>
+                    <a:stretch>
+                      <a:fillRect/>
+                    </a:stretch>
+                  </pic:blipFill>
+                  <pic:spPr bwMode="auto">
+                    <a:xfrm>
+                      <a:off x="0" y="0"/>
+                      <a:ext cx="2775585" cy="946785"/>
+                    </a:xfrm>
+                    <a:prstGeom prst="rect">
+                      <a:avLst/>
+                    </a:prstGeom>
+                    <a:noFill/>
+                    <a:ln>
+                      <a:noFill/>
+                    </a:ln>
+                  </pic:spPr>
+                </pic:pic>
+              </a:graphicData>
+            </a:graphic>
+          </wp:inline>
+        </w:drawing>
+      </w:r>
+    </w:p>
+    <w:p>
+      <w:bookmarkStart w:id="3" w:name="_GoBack"/>
+      <w:r>
+        <w:drawing>
+          <wp:inline distT="0" distB="0" distL="0" distR="0" wp14:anchorId="4193A828" wp14:editId="2C85EA99">
+            <wp:extent cx="2688590" cy="3320415"/>
+            <wp:effectExtent l="0" t="0" r="0" b="0"/>
+            <wp:docPr id="8" name="Picture 8"/>
+            <wp:cNvGraphicFramePr>
+              <a:graphicFrameLocks xmlns:a="http://schemas.openxmlformats.org/drawingml/2006/main" noChangeAspect="1"/>
+            </wp:cNvGraphicFramePr>
+            <a:graphic xmlns:a="http://schemas.openxmlformats.org/drawingml/2006/main">
+              <a:graphicData uri="http://schemas.openxmlformats.org/drawingml/2006/picture">
+                <pic:pic xmlns:pic="http://schemas.openxmlformats.org/drawingml/2006/picture">
+                  <pic:nvPicPr>
+                    <pic:cNvPr id="0" name="Picture 7"/>
+                    <pic:cNvPicPr>
+                      <a:picLocks noChangeAspect="1" noChangeArrowheads="1"/>
+                    </pic:cNvPicPr>
+                  </pic:nvPicPr>
+                  <pic:blipFill>
+                    <a:blip r:embed="rId13">
+                      <a:extLst>
+                        <a:ext uri="{28A0092B-C50C-407E-A947-70E740481C1C}">
+                          <a14:useLocalDpi xmlns:a14="http://schemas.microsoft.com/office/drawing/2010/main" val="0"/>
+                        </a:ext>
+                      </a:extLst>
+                    </a:blip>
+                    <a:srcRect/>
+                    <a:stretch>
+                      <a:fillRect/>
+                    </a:stretch>
+                  </pic:blipFill>
+                  <pic:spPr bwMode="auto">
+                    <a:xfrm>
+                      <a:off x="0" y="0"/>
+                      <a:ext cx="2688590" cy="3320415"/>
+                    </a:xfrm>
+                    <a:prstGeom prst="rect">
+                      <a:avLst/>
+                    </a:prstGeom>
+                    <a:noFill/>
+                    <a:ln>
+                      <a:noFill/>
+                    </a:ln>
+                  </pic:spPr>
+                </pic:pic>
+              </a:graphicData>
+            </a:graphic>
+          </wp:inline>
+        </w:drawing>
+      </w:r>
+      <w:bookmarkEnd w:id="3"/>
+    </w:p>
+    <w:p>
       <w:pPr>
         <w:pStyle w:val="Heading1"/>
       </w:pPr>
       <w:r>
+        <w:lastRenderedPageBreak/>
         <w:t>Analysis</w:t>
       </w:r>
     </w:p>
@@ -666,7 +869,6 @@
         <w:pStyle w:val="Heading1"/>
       </w:pPr>
       <w:r>
-        <w:lastRenderedPageBreak/>
         <w:t>Things to do differently next time</w:t>
       </w:r>
     </w:p>
@@ -709,7 +911,7 @@
 
 <file path=word/comments.xml><?xml version="1.0" encoding="utf-8"?>
 <w:comments xmlns:wpc="http://schemas.microsoft.com/office/word/2010/wordprocessingCanvas" xmlns:cx="http://schemas.microsoft.com/office/drawing/2014/chartex" xmlns:cx1="http://schemas.microsoft.com/office/drawing/2015/9/8/chartex" xmlns:cx2="http://schemas.microsoft.com/office/drawing/2015/10/21/chartex" xmlns:cx3="http://schemas.microsoft.com/office/drawing/2016/5/9/chartex" xmlns:cx4="http://schemas.microsoft.com/office/drawing/2016/5/10/chartex" xmlns:cx5="http://schemas.microsoft.com/office/drawing/2016/5/11/chartex" xmlns:cx6="http://schemas.microsoft.com/office/drawing/2016/5/12/chartex" xmlns:cx7="http://schemas.microsoft.com/office/drawing/2016/5/13/chartex" xmlns:cx8="http://schemas.microsoft.com/office/drawing/2016/5/14/chartex" xmlns:mc="http://schemas.openxmlformats.org/markup-compatibility/2006" xmlns:aink="http://schemas.microsoft.com/office/drawing/2016/ink" xmlns:am3d="http://schemas.microsoft.com/office/drawing/2017/model3d" xmlns:o="urn:schemas-microsoft-com:office:office" xmlns:r="http://schemas.openxmlformats.org/officeDocument/2006/relationships" xmlns:m="http://schemas.openxmlformats.org/officeDocument/2006/math" xmlns:v="urn:schemas-microsoft-com:vml" xmlns:wp14="http://schemas.microsoft.com/office/word/2010/wordprocessingDrawing" xmlns:wp="http://schemas.openxmlformats.org/drawingml/2006/wordprocessingDrawing" xmlns:w10="urn:schemas-microsoft-com:office:word" xmlns:w="http://schemas.openxmlformats.org/wordprocessingml/2006/main" xmlns:w14="http://schemas.microsoft.com/office/word/2010/wordml" xmlns:w15="http://schemas.microsoft.com/office/word/2012/wordml" xmlns:w16cid="http://schemas.microsoft.com/office/word/2016/wordml/cid" xmlns:w16se="http://schemas.microsoft.com/office/word/2015/wordml/symex" xmlns:wpg="http://schemas.microsoft.com/office/word/2010/wordprocessingGroup" xmlns:wpi="http://schemas.microsoft.com/office/word/2010/wordprocessingInk" xmlns:wne="http://schemas.microsoft.com/office/word/2006/wordml" xmlns:wps="http://schemas.microsoft.com/office/word/2010/wordprocessingShape" mc:Ignorable="w14 w15 w16se w16cid wp14">
-  <w:comment w:id="1" w:author="Marie House" w:date="2017-12-01T13:10:00Z" w:initials="MH">
+  <w:comment w:id="0" w:author="Marie House" w:date="2017-12-01T13:10:00Z" w:initials="MH">
     <w:p>
       <w:pPr>
         <w:pStyle w:val="CommentText"/>
@@ -725,7 +927,7 @@
       </w:r>
     </w:p>
   </w:comment>
-  <w:comment w:id="2" w:author="Marie House" w:date="2017-12-01T13:16:00Z" w:initials="MH">
+  <w:comment w:id="1" w:author="Marie House" w:date="2017-12-01T13:16:00Z" w:initials="MH">
     <w:p>
       <w:pPr>
         <w:pStyle w:val="CommentText"/>
@@ -744,7 +946,7 @@
       </w:r>
     </w:p>
   </w:comment>
-  <w:comment w:id="3" w:author="Marie House" w:date="2017-12-01T14:02:00Z" w:initials="MH">
+  <w:comment w:id="2" w:author="Marie House" w:date="2017-12-01T14:02:00Z" w:initials="MH">
     <w:p>
       <w:pPr>
         <w:pStyle w:val="CommentText"/>

</xml_diff>